<commit_message>
FEATURE: "How to Use Dokeza" and "Regulations" pages added as well as a slide-show on the home page.
REFACTOR: "Call for Memoranda" and "Petitions" are now
under "Resources".
</commit_message>
<xml_diff>
--- a/dokeza_2_0/static/samples/office/memorandum.docx
+++ b/dokeza_2_0/static/samples/office/memorandum.docx
@@ -35,18 +35,28 @@
           </w:tcPr>
           <w:p>
             <w:pPr>
-              <w:pStyle w:val="NormalWeb"/>
               <w:jc w:val="right"/>
             </w:pPr>
             <w:r>
-              <w:rPr>
-                <w:rFonts w:ascii="HelveticaNeue" w:hAnsi="HelveticaNeue"/>
-                <w:b/>
-                <w:bCs/>
-                <w:sz w:val="20"/>
-                <w:szCs w:val="20"/>
-              </w:rPr>
-              <w:t>Thursday 11 June 2020</w:t>
+              <w:t xml:space="preserve">Thursday </w:t>
+            </w:r>
+            <w:r>
+              <w:t>24</w:t>
+            </w:r>
+            <w:r>
+              <w:rPr>
+                <w:vertAlign w:val="superscript"/>
+              </w:rPr>
+              <w:t>th</w:t>
+            </w:r>
+            <w:r>
+              <w:t xml:space="preserve"> </w:t>
+            </w:r>
+            <w:r>
+              <w:t>September</w:t>
+            </w:r>
+            <w:r>
+              <w:t xml:space="preserve"> 2020</w:t>
             </w:r>
           </w:p>
         </w:tc>
@@ -228,6 +238,39 @@
                 <w:szCs w:val="20"/>
               </w:rPr>
             </w:pPr>
+            <w:proofErr w:type="spellStart"/>
+            <w:r>
+              <w:rPr>
+                <w:rFonts w:ascii="Tahoma" w:hAnsi="Tahoma" w:cs="Tahoma"/>
+                <w:b/>
+                <w:bCs/>
+                <w:sz w:val="20"/>
+                <w:szCs w:val="20"/>
+              </w:rPr>
+              <w:t>Mkenya</w:t>
+            </w:r>
+            <w:proofErr w:type="spellEnd"/>
+            <w:r>
+              <w:rPr>
+                <w:rFonts w:ascii="Tahoma" w:hAnsi="Tahoma" w:cs="Tahoma"/>
+                <w:b/>
+                <w:bCs/>
+                <w:sz w:val="20"/>
+                <w:szCs w:val="20"/>
+              </w:rPr>
+              <w:t xml:space="preserve"> Mzalendo,</w:t>
+            </w:r>
+            <w:r>
+              <w:rPr>
+                <w:rFonts w:ascii="Tahoma" w:hAnsi="Tahoma" w:cs="Tahoma"/>
+                <w:b/>
+                <w:bCs/>
+                <w:sz w:val="20"/>
+                <w:szCs w:val="20"/>
+              </w:rPr>
+              <w:br/>
+              <w:t xml:space="preserve">c/o </w:t>
+            </w:r>
             <w:r>
               <w:rPr>
                 <w:rFonts w:ascii="Tahoma" w:hAnsi="Tahoma" w:cs="Tahoma"/>
@@ -319,6 +362,16 @@
               </w:rPr>
               <w:br/>
               <w:t>[e] info@mzalendo.com, [t] +254 (0)726 464 063</w:t>
+            </w:r>
+            <w:r>
+              <w:rPr>
+                <w:rFonts w:ascii="Tahoma" w:hAnsi="Tahoma" w:cs="Tahoma"/>
+                <w:b/>
+                <w:bCs/>
+                <w:sz w:val="20"/>
+                <w:szCs w:val="20"/>
+              </w:rPr>
+              <w:br/>
             </w:r>
           </w:p>
         </w:tc>
@@ -787,6 +840,68 @@
           <w:szCs w:val="22"/>
         </w:rPr>
       </w:pPr>
+      <w:proofErr w:type="spellStart"/>
+      <w:r>
+        <w:rPr>
+          <w:rFonts w:ascii="Tahoma" w:hAnsi="Tahoma" w:cs="Tahoma"/>
+          <w:sz w:val="22"/>
+          <w:szCs w:val="22"/>
+        </w:rPr>
+        <w:t>Mkenya</w:t>
+      </w:r>
+      <w:proofErr w:type="spellEnd"/>
+      <w:r>
+        <w:rPr>
+          <w:rFonts w:ascii="Tahoma" w:hAnsi="Tahoma" w:cs="Tahoma"/>
+          <w:sz w:val="22"/>
+          <w:szCs w:val="22"/>
+        </w:rPr>
+        <w:t xml:space="preserve"> Mzalendo</w:t>
+      </w:r>
+      <w:r>
+        <w:rPr>
+          <w:rFonts w:ascii="Tahoma,Bold" w:hAnsi="Tahoma,Bold"/>
+          <w:sz w:val="22"/>
+          <w:szCs w:val="22"/>
+        </w:rPr>
+        <w:br/>
+      </w:r>
+      <w:r>
+        <w:rPr>
+          <w:rFonts w:ascii="Tahoma,Bold" w:hAnsi="Tahoma,Bold"/>
+          <w:i/>
+          <w:sz w:val="20"/>
+          <w:szCs w:val="20"/>
+        </w:rPr>
+        <w:br/>
+      </w:r>
+      <w:r>
+        <w:rPr>
+          <w:rFonts w:ascii="Tahoma,Bold" w:hAnsi="Tahoma,Bold"/>
+          <w:i/>
+          <w:sz w:val="20"/>
+          <w:szCs w:val="20"/>
+        </w:rPr>
+        <w:t>through</w:t>
+      </w:r>
+      <w:r>
+        <w:rPr>
+          <w:rFonts w:ascii="Tahoma,Bold" w:hAnsi="Tahoma,Bold"/>
+          <w:i/>
+          <w:sz w:val="20"/>
+          <w:szCs w:val="20"/>
+        </w:rPr>
+        <w:t>,</w:t>
+      </w:r>
+      <w:r>
+        <w:rPr>
+          <w:rFonts w:ascii="Tahoma,Bold" w:hAnsi="Tahoma,Bold"/>
+          <w:i/>
+          <w:sz w:val="20"/>
+          <w:szCs w:val="20"/>
+        </w:rPr>
+        <w:br/>
+      </w:r>
       <w:r>
         <w:rPr>
           <w:rFonts w:ascii="Tahoma" w:hAnsi="Tahoma" w:cs="Tahoma"/>
@@ -796,298 +911,18 @@
         </w:rPr>
         <w:t xml:space="preserve">Mzalendo Trust. </w:t>
       </w:r>
-    </w:p>
-    <w:p>
-      <w:pPr>
-        <w:rPr>
-          <w:rFonts w:ascii="Tahoma" w:eastAsia="Times New Roman" w:hAnsi="Tahoma" w:cs="Tahoma"/>
-          <w:b/>
-          <w:sz w:val="22"/>
-          <w:szCs w:val="22"/>
-          <w:lang w:val="en-US"/>
-        </w:rPr>
-      </w:pPr>
-      <w:r>
-        <w:rPr>
-          <w:rFonts w:ascii="Tahoma" w:hAnsi="Tahoma" w:cs="Tahoma"/>
-          <w:b/>
-          <w:sz w:val="22"/>
-          <w:szCs w:val="22"/>
-        </w:rPr>
-        <w:br w:type="page"/>
-      </w:r>
+      <w:bookmarkStart w:id="0" w:name="_GoBack"/>
+      <w:bookmarkEnd w:id="0"/>
     </w:p>
     <w:p>
       <w:pPr>
         <w:pStyle w:val="Heading2"/>
       </w:pPr>
-      <w:bookmarkStart w:id="0" w:name="_GoBack"/>
       <w:r>
         <w:lastRenderedPageBreak/>
         <w:t xml:space="preserve">4. Appendices </w:t>
       </w:r>
     </w:p>
-    <w:bookmarkEnd w:id="0"/>
-    <w:p>
-      <w:pPr>
-        <w:pStyle w:val="Heading2"/>
-      </w:pPr>
-      <w:r>
-        <w:t xml:space="preserve">Annotations </w:t>
-      </w:r>
-    </w:p>
-    <w:tbl>
-      <w:tblPr>
-        <w:tblW w:w="0" w:type="auto"/>
-        <w:tblBorders>
-          <w:top w:val="single" w:sz="4" w:space="0" w:color="auto"/>
-          <w:left w:val="single" w:sz="4" w:space="0" w:color="auto"/>
-          <w:bottom w:val="single" w:sz="4" w:space="0" w:color="auto"/>
-          <w:right w:val="single" w:sz="4" w:space="0" w:color="auto"/>
-          <w:insideH w:val="single" w:sz="4" w:space="0" w:color="auto"/>
-          <w:insideV w:val="single" w:sz="4" w:space="0" w:color="auto"/>
-        </w:tblBorders>
-        <w:tblLook w:val="04A0" w:firstRow="1" w:lastRow="0" w:firstColumn="1" w:lastColumn="0" w:noHBand="0" w:noVBand="1"/>
-      </w:tblPr>
-      <w:tblGrid>
-        <w:gridCol w:w="992"/>
-        <w:gridCol w:w="2410"/>
-        <w:gridCol w:w="2310"/>
-        <w:gridCol w:w="2027"/>
-      </w:tblGrid>
-      <w:tr>
-        <w:tc>
-          <w:tcPr>
-            <w:tcW w:w="992" w:type="dxa"/>
-            <w:shd w:val="clear" w:color="auto" w:fill="auto"/>
-          </w:tcPr>
-          <w:p>
-            <w:pPr>
-              <w:pStyle w:val="NormalWeb"/>
-              <w:shd w:val="clear" w:color="auto" w:fill="FFFFFF"/>
-              <w:rPr>
-                <w:sz w:val="22"/>
-                <w:szCs w:val="22"/>
-              </w:rPr>
-            </w:pPr>
-            <w:r>
-              <w:rPr>
-                <w:rFonts w:ascii="Tahoma" w:hAnsi="Tahoma" w:cs="Tahoma"/>
-                <w:b/>
-                <w:bCs/>
-                <w:sz w:val="22"/>
-                <w:szCs w:val="22"/>
-              </w:rPr>
-              <w:t xml:space="preserve">Date </w:t>
-            </w:r>
-          </w:p>
-        </w:tc>
-        <w:tc>
-          <w:tcPr>
-            <w:tcW w:w="2410" w:type="dxa"/>
-            <w:shd w:val="clear" w:color="auto" w:fill="auto"/>
-          </w:tcPr>
-          <w:p>
-            <w:pPr>
-              <w:pStyle w:val="NormalWeb"/>
-              <w:shd w:val="clear" w:color="auto" w:fill="FFFFFF"/>
-              <w:rPr>
-                <w:rFonts w:ascii="Tahoma" w:hAnsi="Tahoma" w:cs="Tahoma"/>
-                <w:b/>
-                <w:sz w:val="22"/>
-                <w:szCs w:val="22"/>
-              </w:rPr>
-            </w:pPr>
-            <w:r>
-              <w:rPr>
-                <w:rFonts w:ascii="Tahoma" w:hAnsi="Tahoma" w:cs="Tahoma"/>
-                <w:b/>
-                <w:bCs/>
-                <w:sz w:val="22"/>
-                <w:szCs w:val="22"/>
-              </w:rPr>
-              <w:t xml:space="preserve">Annotated text </w:t>
-            </w:r>
-          </w:p>
-        </w:tc>
-        <w:tc>
-          <w:tcPr>
-            <w:tcW w:w="2310" w:type="dxa"/>
-            <w:shd w:val="clear" w:color="auto" w:fill="auto"/>
-          </w:tcPr>
-          <w:p>
-            <w:pPr>
-              <w:pStyle w:val="NormalWeb"/>
-              <w:rPr>
-                <w:rFonts w:ascii="Tahoma" w:hAnsi="Tahoma" w:cs="Tahoma"/>
-                <w:b/>
-                <w:sz w:val="22"/>
-                <w:szCs w:val="22"/>
-              </w:rPr>
-            </w:pPr>
-            <w:r>
-              <w:rPr>
-                <w:rFonts w:ascii="Tahoma" w:hAnsi="Tahoma" w:cs="Tahoma"/>
-                <w:b/>
-                <w:sz w:val="22"/>
-                <w:szCs w:val="22"/>
-              </w:rPr>
-              <w:t>Comment</w:t>
-            </w:r>
-          </w:p>
-        </w:tc>
-        <w:tc>
-          <w:tcPr>
-            <w:tcW w:w="2027" w:type="dxa"/>
-            <w:shd w:val="clear" w:color="auto" w:fill="auto"/>
-          </w:tcPr>
-          <w:p>
-            <w:pPr>
-              <w:pStyle w:val="NormalWeb"/>
-              <w:rPr>
-                <w:rFonts w:ascii="Tahoma" w:hAnsi="Tahoma" w:cs="Tahoma"/>
-                <w:b/>
-                <w:sz w:val="22"/>
-                <w:szCs w:val="22"/>
-              </w:rPr>
-            </w:pPr>
-            <w:r>
-              <w:rPr>
-                <w:rFonts w:ascii="Tahoma" w:hAnsi="Tahoma" w:cs="Tahoma"/>
-                <w:b/>
-                <w:sz w:val="22"/>
-                <w:szCs w:val="22"/>
-              </w:rPr>
-              <w:t>From</w:t>
-            </w:r>
-          </w:p>
-        </w:tc>
-      </w:tr>
-      <w:tr>
-        <w:tc>
-          <w:tcPr>
-            <w:tcW w:w="992" w:type="dxa"/>
-            <w:shd w:val="clear" w:color="auto" w:fill="auto"/>
-          </w:tcPr>
-          <w:p>
-            <w:pPr>
-              <w:pStyle w:val="NormalWeb"/>
-              <w:rPr>
-                <w:rFonts w:ascii="Tahoma" w:hAnsi="Tahoma" w:cs="Tahoma"/>
-                <w:b/>
-              </w:rPr>
-            </w:pPr>
-          </w:p>
-        </w:tc>
-        <w:tc>
-          <w:tcPr>
-            <w:tcW w:w="2410" w:type="dxa"/>
-            <w:shd w:val="clear" w:color="auto" w:fill="auto"/>
-          </w:tcPr>
-          <w:p>
-            <w:pPr>
-              <w:pStyle w:val="NormalWeb"/>
-              <w:rPr>
-                <w:rFonts w:ascii="Tahoma" w:hAnsi="Tahoma" w:cs="Tahoma"/>
-                <w:b/>
-              </w:rPr>
-            </w:pPr>
-          </w:p>
-        </w:tc>
-        <w:tc>
-          <w:tcPr>
-            <w:tcW w:w="2310" w:type="dxa"/>
-            <w:shd w:val="clear" w:color="auto" w:fill="auto"/>
-          </w:tcPr>
-          <w:p>
-            <w:pPr>
-              <w:pStyle w:val="NormalWeb"/>
-              <w:rPr>
-                <w:rFonts w:ascii="Tahoma" w:hAnsi="Tahoma" w:cs="Tahoma"/>
-                <w:b/>
-              </w:rPr>
-            </w:pPr>
-          </w:p>
-        </w:tc>
-        <w:tc>
-          <w:tcPr>
-            <w:tcW w:w="2027" w:type="dxa"/>
-            <w:shd w:val="clear" w:color="auto" w:fill="auto"/>
-          </w:tcPr>
-          <w:p>
-            <w:pPr>
-              <w:pStyle w:val="NormalWeb"/>
-              <w:rPr>
-                <w:rFonts w:ascii="Tahoma" w:hAnsi="Tahoma" w:cs="Tahoma"/>
-                <w:b/>
-              </w:rPr>
-            </w:pPr>
-          </w:p>
-        </w:tc>
-      </w:tr>
-      <w:tr>
-        <w:tc>
-          <w:tcPr>
-            <w:tcW w:w="992" w:type="dxa"/>
-            <w:shd w:val="clear" w:color="auto" w:fill="auto"/>
-          </w:tcPr>
-          <w:p>
-            <w:pPr>
-              <w:pStyle w:val="NormalWeb"/>
-              <w:rPr>
-                <w:rFonts w:ascii="Tahoma" w:hAnsi="Tahoma" w:cs="Tahoma"/>
-                <w:b/>
-              </w:rPr>
-            </w:pPr>
-          </w:p>
-        </w:tc>
-        <w:tc>
-          <w:tcPr>
-            <w:tcW w:w="2410" w:type="dxa"/>
-            <w:shd w:val="clear" w:color="auto" w:fill="auto"/>
-          </w:tcPr>
-          <w:p>
-            <w:pPr>
-              <w:pStyle w:val="NormalWeb"/>
-              <w:rPr>
-                <w:rFonts w:ascii="Tahoma" w:hAnsi="Tahoma" w:cs="Tahoma"/>
-                <w:b/>
-              </w:rPr>
-            </w:pPr>
-          </w:p>
-        </w:tc>
-        <w:tc>
-          <w:tcPr>
-            <w:tcW w:w="2310" w:type="dxa"/>
-            <w:shd w:val="clear" w:color="auto" w:fill="auto"/>
-          </w:tcPr>
-          <w:p>
-            <w:pPr>
-              <w:pStyle w:val="NormalWeb"/>
-              <w:rPr>
-                <w:rFonts w:ascii="Tahoma" w:hAnsi="Tahoma" w:cs="Tahoma"/>
-                <w:b/>
-              </w:rPr>
-            </w:pPr>
-          </w:p>
-        </w:tc>
-        <w:tc>
-          <w:tcPr>
-            <w:tcW w:w="2027" w:type="dxa"/>
-            <w:shd w:val="clear" w:color="auto" w:fill="auto"/>
-          </w:tcPr>
-          <w:p>
-            <w:pPr>
-              <w:pStyle w:val="NormalWeb"/>
-              <w:rPr>
-                <w:rFonts w:ascii="Tahoma" w:hAnsi="Tahoma" w:cs="Tahoma"/>
-                <w:b/>
-              </w:rPr>
-            </w:pPr>
-          </w:p>
-        </w:tc>
-      </w:tr>
-    </w:tbl>
     <w:p>
       <w:pPr>
         <w:pStyle w:val="Heading2"/>

</xml_diff>